<commit_message>
im testing committing a modified file
</commit_message>
<xml_diff>
--- a/testingoutgithub1.docx
+++ b/testingoutgithub1.docx
@@ -4,23 +4,16 @@
   <w:body>
     <w:p>
       <w:r>
-        <w:t xml:space="preserve">I’m just testing how to use </w:t>
+        <w:t>I’m just testing how to use Gihub and Git on command line.</w:t>
       </w:r>
-      <w:proofErr w:type="spellStart"/>
       <w:r>
-        <w:t>Gihub</w:t>
+        <w:t xml:space="preserve"> </w:t>
       </w:r>
-      <w:proofErr w:type="spellEnd"/>
+    </w:p>
+    <w:p/>
+    <w:p>
       <w:r>
-        <w:t xml:space="preserve"> and </w:t>
-      </w:r>
-      <w:proofErr w:type="spellStart"/>
-      <w:r>
-        <w:t>Git</w:t>
-      </w:r>
-      <w:proofErr w:type="spellEnd"/>
-      <w:r>
-        <w:t xml:space="preserve"> on command line.</w:t>
+        <w:t>Now im adding something elese to see what happens.</w:t>
       </w:r>
       <w:bookmarkStart w:id="0" w:name="_GoBack"/>
       <w:bookmarkEnd w:id="0"/>

</xml_diff>